<commit_message>
materialenlijst updatet en database ontwerp documenten
</commit_message>
<xml_diff>
--- a/Documentatie/KT2/ad.1_Organisatieonderzoek_over_reeds_gebruikte_databases.docx
+++ b/Documentatie/KT2/ad.1_Organisatieonderzoek_over_reeds_gebruikte_databases.docx
@@ -4110,7 +4110,7 @@
           <w:r>
             <w:fldChar w:fldCharType="separate"/>
           </w:r>
-          <w:hyperlink w:anchor="_Toc481573818" w:history="1">
+          <w:hyperlink w:anchor="_Toc482006880" w:history="1">
             <w:r>
               <w:rPr>
                 <w:rStyle w:val="Hyperlink"/>
@@ -4137,7 +4137,7 @@
                 <w:noProof/>
                 <w:webHidden/>
               </w:rPr>
-              <w:instrText xml:space="preserve"> PAGEREF _Toc481573818 \h </w:instrText>
+              <w:instrText xml:space="preserve"> PAGEREF _Toc482006880 \h </w:instrText>
             </w:r>
             <w:r>
               <w:rPr>
@@ -4180,7 +4180,7 @@
               <w:lang w:eastAsia="nl-NL"/>
             </w:rPr>
           </w:pPr>
-          <w:hyperlink w:anchor="_Toc481573819" w:history="1">
+          <w:hyperlink w:anchor="_Toc482006881" w:history="1">
             <w:r>
               <w:rPr>
                 <w:rStyle w:val="Hyperlink"/>
@@ -4207,7 +4207,7 @@
                 <w:noProof/>
                 <w:webHidden/>
               </w:rPr>
-              <w:instrText xml:space="preserve"> PAGEREF _Toc481573819 \h </w:instrText>
+              <w:instrText xml:space="preserve"> PAGEREF _Toc482006881 \h </w:instrText>
             </w:r>
             <w:r>
               <w:rPr>
@@ -4245,10 +4245,12 @@
               <w:tab w:val="right" w:leader="dot" w:pos="9062"/>
             </w:tabs>
             <w:rPr>
+              <w:rFonts w:eastAsiaTheme="minorEastAsia"/>
               <w:noProof/>
+              <w:lang w:eastAsia="nl-NL"/>
             </w:rPr>
           </w:pPr>
-          <w:hyperlink w:anchor="_Toc481573820" w:history="1">
+          <w:hyperlink w:anchor="_Toc482006882" w:history="1">
             <w:r>
               <w:rPr>
                 <w:rStyle w:val="Hyperlink"/>
@@ -4275,7 +4277,7 @@
                 <w:noProof/>
                 <w:webHidden/>
               </w:rPr>
-              <w:instrText xml:space="preserve"> PAGEREF _Toc481573820 \h </w:instrText>
+              <w:instrText xml:space="preserve"> PAGEREF _Toc482006882 \h </w:instrText>
             </w:r>
             <w:r>
               <w:rPr>
@@ -4313,10 +4315,12 @@
               <w:tab w:val="right" w:leader="dot" w:pos="9062"/>
             </w:tabs>
             <w:rPr>
+              <w:rFonts w:eastAsiaTheme="minorEastAsia"/>
               <w:noProof/>
+              <w:lang w:eastAsia="nl-NL"/>
             </w:rPr>
           </w:pPr>
-          <w:hyperlink w:anchor="_Toc481573821" w:history="1">
+          <w:hyperlink w:anchor="_Toc482006883" w:history="1">
             <w:r>
               <w:rPr>
                 <w:rStyle w:val="Hyperlink"/>
@@ -4343,7 +4347,7 @@
                 <w:noProof/>
                 <w:webHidden/>
               </w:rPr>
-              <w:instrText xml:space="preserve"> PAGEREF _Toc481573821 \h </w:instrText>
+              <w:instrText xml:space="preserve"> PAGEREF _Toc482006883 \h </w:instrText>
             </w:r>
             <w:r>
               <w:rPr>
@@ -4381,10 +4385,12 @@
               <w:tab w:val="right" w:leader="dot" w:pos="9062"/>
             </w:tabs>
             <w:rPr>
+              <w:rFonts w:eastAsiaTheme="minorEastAsia"/>
               <w:noProof/>
+              <w:lang w:eastAsia="nl-NL"/>
             </w:rPr>
           </w:pPr>
-          <w:hyperlink w:anchor="_Toc481573822" w:history="1">
+          <w:hyperlink w:anchor="_Toc482006884" w:history="1">
             <w:r>
               <w:rPr>
                 <w:rStyle w:val="Hyperlink"/>
@@ -4411,7 +4417,7 @@
                 <w:noProof/>
                 <w:webHidden/>
               </w:rPr>
-              <w:instrText xml:space="preserve"> PAGEREF _Toc481573822 \h </w:instrText>
+              <w:instrText xml:space="preserve"> PAGEREF _Toc482006884 \h </w:instrText>
             </w:r>
             <w:r>
               <w:rPr>
@@ -4449,10 +4455,12 @@
               <w:tab w:val="right" w:leader="dot" w:pos="9062"/>
             </w:tabs>
             <w:rPr>
+              <w:rFonts w:eastAsiaTheme="minorEastAsia"/>
               <w:noProof/>
+              <w:lang w:eastAsia="nl-NL"/>
             </w:rPr>
           </w:pPr>
-          <w:hyperlink w:anchor="_Toc481573823" w:history="1">
+          <w:hyperlink w:anchor="_Toc482006885" w:history="1">
             <w:r>
               <w:rPr>
                 <w:rStyle w:val="Hyperlink"/>
@@ -4479,7 +4487,7 @@
                 <w:noProof/>
                 <w:webHidden/>
               </w:rPr>
-              <w:instrText xml:space="preserve"> PAGEREF _Toc481573823 \h </w:instrText>
+              <w:instrText xml:space="preserve"> PAGEREF _Toc482006885 \h </w:instrText>
             </w:r>
             <w:r>
               <w:rPr>
@@ -4517,10 +4525,12 @@
               <w:tab w:val="right" w:leader="dot" w:pos="9062"/>
             </w:tabs>
             <w:rPr>
+              <w:rFonts w:eastAsiaTheme="minorEastAsia"/>
               <w:noProof/>
+              <w:lang w:eastAsia="nl-NL"/>
             </w:rPr>
           </w:pPr>
-          <w:hyperlink w:anchor="_Toc481573824" w:history="1">
+          <w:hyperlink w:anchor="_Toc482006886" w:history="1">
             <w:r>
               <w:rPr>
                 <w:rStyle w:val="Hyperlink"/>
@@ -4547,7 +4557,7 @@
                 <w:noProof/>
                 <w:webHidden/>
               </w:rPr>
-              <w:instrText xml:space="preserve"> PAGEREF _Toc481573824 \h </w:instrText>
+              <w:instrText xml:space="preserve"> PAGEREF _Toc482006886 \h </w:instrText>
             </w:r>
             <w:r>
               <w:rPr>
@@ -4585,10 +4595,12 @@
               <w:tab w:val="right" w:leader="dot" w:pos="9062"/>
             </w:tabs>
             <w:rPr>
+              <w:rFonts w:eastAsiaTheme="minorEastAsia"/>
               <w:noProof/>
+              <w:lang w:eastAsia="nl-NL"/>
             </w:rPr>
           </w:pPr>
-          <w:hyperlink w:anchor="_Toc481573825" w:history="1">
+          <w:hyperlink w:anchor="_Toc482006887" w:history="1">
             <w:r>
               <w:rPr>
                 <w:rStyle w:val="Hyperlink"/>
@@ -4615,7 +4627,7 @@
                 <w:noProof/>
                 <w:webHidden/>
               </w:rPr>
-              <w:instrText xml:space="preserve"> PAGEREF _Toc481573825 \h </w:instrText>
+              <w:instrText xml:space="preserve"> PAGEREF _Toc482006887 \h </w:instrText>
             </w:r>
             <w:r>
               <w:rPr>
@@ -4653,10 +4665,12 @@
               <w:tab w:val="right" w:leader="dot" w:pos="9062"/>
             </w:tabs>
             <w:rPr>
+              <w:rFonts w:eastAsiaTheme="minorEastAsia"/>
               <w:noProof/>
+              <w:lang w:eastAsia="nl-NL"/>
             </w:rPr>
           </w:pPr>
-          <w:hyperlink w:anchor="_Toc481573826" w:history="1">
+          <w:hyperlink w:anchor="_Toc482006888" w:history="1">
             <w:r>
               <w:rPr>
                 <w:rStyle w:val="Hyperlink"/>
@@ -4683,7 +4697,7 @@
                 <w:noProof/>
                 <w:webHidden/>
               </w:rPr>
-              <w:instrText xml:space="preserve"> PAGEREF _Toc481573826 \h </w:instrText>
+              <w:instrText xml:space="preserve"> PAGEREF _Toc482006888 \h </w:instrText>
             </w:r>
             <w:r>
               <w:rPr>
@@ -4721,10 +4735,12 @@
               <w:tab w:val="right" w:leader="dot" w:pos="9062"/>
             </w:tabs>
             <w:rPr>
+              <w:rFonts w:eastAsiaTheme="minorEastAsia"/>
               <w:noProof/>
+              <w:lang w:eastAsia="nl-NL"/>
             </w:rPr>
           </w:pPr>
-          <w:hyperlink w:anchor="_Toc481573827" w:history="1">
+          <w:hyperlink w:anchor="_Toc482006889" w:history="1">
             <w:r>
               <w:rPr>
                 <w:rStyle w:val="Hyperlink"/>
@@ -4751,7 +4767,7 @@
                 <w:noProof/>
                 <w:webHidden/>
               </w:rPr>
-              <w:instrText xml:space="preserve"> PAGEREF _Toc481573827 \h </w:instrText>
+              <w:instrText xml:space="preserve"> PAGEREF _Toc482006889 \h </w:instrText>
             </w:r>
             <w:r>
               <w:rPr>
@@ -4789,10 +4805,12 @@
               <w:tab w:val="right" w:leader="dot" w:pos="9062"/>
             </w:tabs>
             <w:rPr>
+              <w:rFonts w:eastAsiaTheme="minorEastAsia"/>
               <w:noProof/>
+              <w:lang w:eastAsia="nl-NL"/>
             </w:rPr>
           </w:pPr>
-          <w:hyperlink w:anchor="_Toc481573828" w:history="1">
+          <w:hyperlink w:anchor="_Toc482006890" w:history="1">
             <w:r>
               <w:rPr>
                 <w:rStyle w:val="Hyperlink"/>
@@ -4819,7 +4837,7 @@
                 <w:noProof/>
                 <w:webHidden/>
               </w:rPr>
-              <w:instrText xml:space="preserve"> PAGEREF _Toc481573828 \h </w:instrText>
+              <w:instrText xml:space="preserve"> PAGEREF _Toc482006890 \h </w:instrText>
             </w:r>
             <w:r>
               <w:rPr>
@@ -4857,10 +4875,12 @@
               <w:tab w:val="right" w:leader="dot" w:pos="9062"/>
             </w:tabs>
             <w:rPr>
+              <w:rFonts w:eastAsiaTheme="minorEastAsia"/>
               <w:noProof/>
+              <w:lang w:eastAsia="nl-NL"/>
             </w:rPr>
           </w:pPr>
-          <w:hyperlink w:anchor="_Toc481573829" w:history="1">
+          <w:hyperlink w:anchor="_Toc482006891" w:history="1">
             <w:r>
               <w:rPr>
                 <w:rStyle w:val="Hyperlink"/>
@@ -4887,7 +4907,7 @@
                 <w:noProof/>
                 <w:webHidden/>
               </w:rPr>
-              <w:instrText xml:space="preserve"> PAGEREF _Toc481573829 \h </w:instrText>
+              <w:instrText xml:space="preserve"> PAGEREF _Toc482006891 \h </w:instrText>
             </w:r>
             <w:r>
               <w:rPr>
@@ -4925,10 +4945,12 @@
               <w:tab w:val="right" w:leader="dot" w:pos="9062"/>
             </w:tabs>
             <w:rPr>
+              <w:rFonts w:eastAsiaTheme="minorEastAsia"/>
               <w:noProof/>
+              <w:lang w:eastAsia="nl-NL"/>
             </w:rPr>
           </w:pPr>
-          <w:hyperlink w:anchor="_Toc481573830" w:history="1">
+          <w:hyperlink w:anchor="_Toc482006892" w:history="1">
             <w:r>
               <w:rPr>
                 <w:rStyle w:val="Hyperlink"/>
@@ -4955,7 +4977,7 @@
                 <w:noProof/>
                 <w:webHidden/>
               </w:rPr>
-              <w:instrText xml:space="preserve"> PAGEREF _Toc481573830 \h </w:instrText>
+              <w:instrText xml:space="preserve"> PAGEREF _Toc482006892 \h </w:instrText>
             </w:r>
             <w:r>
               <w:rPr>
@@ -4993,10 +5015,12 @@
               <w:tab w:val="right" w:leader="dot" w:pos="9062"/>
             </w:tabs>
             <w:rPr>
+              <w:rFonts w:eastAsiaTheme="minorEastAsia"/>
               <w:noProof/>
+              <w:lang w:eastAsia="nl-NL"/>
             </w:rPr>
           </w:pPr>
-          <w:hyperlink w:anchor="_Toc481573831" w:history="1">
+          <w:hyperlink w:anchor="_Toc482006893" w:history="1">
             <w:r>
               <w:rPr>
                 <w:rStyle w:val="Hyperlink"/>
@@ -5023,7 +5047,7 @@
                 <w:noProof/>
                 <w:webHidden/>
               </w:rPr>
-              <w:instrText xml:space="preserve"> PAGEREF _Toc481573831 \h </w:instrText>
+              <w:instrText xml:space="preserve"> PAGEREF _Toc482006893 \h </w:instrText>
             </w:r>
             <w:r>
               <w:rPr>
@@ -5061,10 +5085,12 @@
               <w:tab w:val="right" w:leader="dot" w:pos="9062"/>
             </w:tabs>
             <w:rPr>
+              <w:rFonts w:eastAsiaTheme="minorEastAsia"/>
               <w:noProof/>
+              <w:lang w:eastAsia="nl-NL"/>
             </w:rPr>
           </w:pPr>
-          <w:hyperlink w:anchor="_Toc481573832" w:history="1">
+          <w:hyperlink w:anchor="_Toc482006894" w:history="1">
             <w:r>
               <w:rPr>
                 <w:rStyle w:val="Hyperlink"/>
@@ -5091,7 +5117,7 @@
                 <w:noProof/>
                 <w:webHidden/>
               </w:rPr>
-              <w:instrText xml:space="preserve"> PAGEREF _Toc481573832 \h </w:instrText>
+              <w:instrText xml:space="preserve"> PAGEREF _Toc482006894 \h </w:instrText>
             </w:r>
             <w:r>
               <w:rPr>
@@ -5129,10 +5155,12 @@
               <w:tab w:val="right" w:leader="dot" w:pos="9062"/>
             </w:tabs>
             <w:rPr>
+              <w:rFonts w:eastAsiaTheme="minorEastAsia"/>
               <w:noProof/>
+              <w:lang w:eastAsia="nl-NL"/>
             </w:rPr>
           </w:pPr>
-          <w:hyperlink w:anchor="_Toc481573833" w:history="1">
+          <w:hyperlink w:anchor="_Toc482006895" w:history="1">
             <w:r>
               <w:rPr>
                 <w:rStyle w:val="Hyperlink"/>
@@ -5159,7 +5187,7 @@
                 <w:noProof/>
                 <w:webHidden/>
               </w:rPr>
-              <w:instrText xml:space="preserve"> PAGEREF _Toc481573833 \h </w:instrText>
+              <w:instrText xml:space="preserve"> PAGEREF _Toc482006895 \h </w:instrText>
             </w:r>
             <w:r>
               <w:rPr>
@@ -5197,10 +5225,12 @@
               <w:tab w:val="right" w:leader="dot" w:pos="9062"/>
             </w:tabs>
             <w:rPr>
+              <w:rFonts w:eastAsiaTheme="minorEastAsia"/>
               <w:noProof/>
+              <w:lang w:eastAsia="nl-NL"/>
             </w:rPr>
           </w:pPr>
-          <w:hyperlink w:anchor="_Toc481573834" w:history="1">
+          <w:hyperlink w:anchor="_Toc482006896" w:history="1">
             <w:r>
               <w:rPr>
                 <w:rStyle w:val="Hyperlink"/>
@@ -5227,7 +5257,7 @@
                 <w:noProof/>
                 <w:webHidden/>
               </w:rPr>
-              <w:instrText xml:space="preserve"> PAGEREF _Toc481573834 \h </w:instrText>
+              <w:instrText xml:space="preserve"> PAGEREF _Toc482006896 \h </w:instrText>
             </w:r>
             <w:r>
               <w:rPr>
@@ -5265,10 +5295,12 @@
               <w:tab w:val="right" w:leader="dot" w:pos="9062"/>
             </w:tabs>
             <w:rPr>
+              <w:rFonts w:eastAsiaTheme="minorEastAsia"/>
               <w:noProof/>
+              <w:lang w:eastAsia="nl-NL"/>
             </w:rPr>
           </w:pPr>
-          <w:hyperlink w:anchor="_Toc481573835" w:history="1">
+          <w:hyperlink w:anchor="_Toc482006897" w:history="1">
             <w:r>
               <w:rPr>
                 <w:rStyle w:val="Hyperlink"/>
@@ -5295,7 +5327,7 @@
                 <w:noProof/>
                 <w:webHidden/>
               </w:rPr>
-              <w:instrText xml:space="preserve"> PAGEREF _Toc481573835 \h </w:instrText>
+              <w:instrText xml:space="preserve"> PAGEREF _Toc482006897 \h </w:instrText>
             </w:r>
             <w:r>
               <w:rPr>
@@ -5333,10 +5365,12 @@
               <w:tab w:val="right" w:leader="dot" w:pos="9062"/>
             </w:tabs>
             <w:rPr>
+              <w:rFonts w:eastAsiaTheme="minorEastAsia"/>
               <w:noProof/>
+              <w:lang w:eastAsia="nl-NL"/>
             </w:rPr>
           </w:pPr>
-          <w:hyperlink w:anchor="_Toc481573836" w:history="1">
+          <w:hyperlink w:anchor="_Toc482006898" w:history="1">
             <w:r>
               <w:rPr>
                 <w:rStyle w:val="Hyperlink"/>
@@ -5363,7 +5397,7 @@
                 <w:noProof/>
                 <w:webHidden/>
               </w:rPr>
-              <w:instrText xml:space="preserve"> PAGEREF _Toc481573836 \h </w:instrText>
+              <w:instrText xml:space="preserve"> PAGEREF _Toc482006898 \h </w:instrText>
             </w:r>
             <w:r>
               <w:rPr>
@@ -5401,10 +5435,12 @@
               <w:tab w:val="right" w:leader="dot" w:pos="9062"/>
             </w:tabs>
             <w:rPr>
+              <w:rFonts w:eastAsiaTheme="minorEastAsia"/>
               <w:noProof/>
+              <w:lang w:eastAsia="nl-NL"/>
             </w:rPr>
           </w:pPr>
-          <w:hyperlink w:anchor="_Toc481573837" w:history="1">
+          <w:hyperlink w:anchor="_Toc482006899" w:history="1">
             <w:r>
               <w:rPr>
                 <w:rStyle w:val="Hyperlink"/>
@@ -5431,7 +5467,7 @@
                 <w:noProof/>
                 <w:webHidden/>
               </w:rPr>
-              <w:instrText xml:space="preserve"> PAGEREF _Toc481573837 \h </w:instrText>
+              <w:instrText xml:space="preserve"> PAGEREF _Toc482006899 \h </w:instrText>
             </w:r>
             <w:r>
               <w:rPr>
@@ -5469,10 +5505,12 @@
               <w:tab w:val="right" w:leader="dot" w:pos="9062"/>
             </w:tabs>
             <w:rPr>
+              <w:rFonts w:eastAsiaTheme="minorEastAsia"/>
               <w:noProof/>
+              <w:lang w:eastAsia="nl-NL"/>
             </w:rPr>
           </w:pPr>
-          <w:hyperlink w:anchor="_Toc481573838" w:history="1">
+          <w:hyperlink w:anchor="_Toc482006900" w:history="1">
             <w:r>
               <w:rPr>
                 <w:rStyle w:val="Hyperlink"/>
@@ -5499,7 +5537,7 @@
                 <w:noProof/>
                 <w:webHidden/>
               </w:rPr>
-              <w:instrText xml:space="preserve"> PAGEREF _Toc481573838 \h </w:instrText>
+              <w:instrText xml:space="preserve"> PAGEREF _Toc482006900 \h </w:instrText>
             </w:r>
             <w:r>
               <w:rPr>
@@ -5537,10 +5575,12 @@
               <w:tab w:val="right" w:leader="dot" w:pos="9062"/>
             </w:tabs>
             <w:rPr>
+              <w:rFonts w:eastAsiaTheme="minorEastAsia"/>
               <w:noProof/>
+              <w:lang w:eastAsia="nl-NL"/>
             </w:rPr>
           </w:pPr>
-          <w:hyperlink w:anchor="_Toc481573839" w:history="1">
+          <w:hyperlink w:anchor="_Toc482006901" w:history="1">
             <w:r>
               <w:rPr>
                 <w:rStyle w:val="Hyperlink"/>
@@ -5567,7 +5607,7 @@
                 <w:noProof/>
                 <w:webHidden/>
               </w:rPr>
-              <w:instrText xml:space="preserve"> PAGEREF _Toc481573839 \h </w:instrText>
+              <w:instrText xml:space="preserve"> PAGEREF _Toc482006901 \h </w:instrText>
             </w:r>
             <w:r>
               <w:rPr>
@@ -5605,10 +5645,12 @@
               <w:tab w:val="right" w:leader="dot" w:pos="9062"/>
             </w:tabs>
             <w:rPr>
+              <w:rFonts w:eastAsiaTheme="minorEastAsia"/>
               <w:noProof/>
+              <w:lang w:eastAsia="nl-NL"/>
             </w:rPr>
           </w:pPr>
-          <w:hyperlink w:anchor="_Toc481573840" w:history="1">
+          <w:hyperlink w:anchor="_Toc482006902" w:history="1">
             <w:r>
               <w:rPr>
                 <w:rStyle w:val="Hyperlink"/>
@@ -5635,7 +5677,7 @@
                 <w:noProof/>
                 <w:webHidden/>
               </w:rPr>
-              <w:instrText xml:space="preserve"> PAGEREF _Toc481573840 \h </w:instrText>
+              <w:instrText xml:space="preserve"> PAGEREF _Toc482006902 \h </w:instrText>
             </w:r>
             <w:r>
               <w:rPr>
@@ -5673,10 +5715,12 @@
               <w:tab w:val="right" w:leader="dot" w:pos="9062"/>
             </w:tabs>
             <w:rPr>
+              <w:rFonts w:eastAsiaTheme="minorEastAsia"/>
               <w:noProof/>
+              <w:lang w:eastAsia="nl-NL"/>
             </w:rPr>
           </w:pPr>
-          <w:hyperlink w:anchor="_Toc481573841" w:history="1">
+          <w:hyperlink w:anchor="_Toc482006903" w:history="1">
             <w:r>
               <w:rPr>
                 <w:rStyle w:val="Hyperlink"/>
@@ -5703,7 +5747,7 @@
                 <w:noProof/>
                 <w:webHidden/>
               </w:rPr>
-              <w:instrText xml:space="preserve"> PAGEREF _Toc481573841 \h </w:instrText>
+              <w:instrText xml:space="preserve"> PAGEREF _Toc482006903 \h </w:instrText>
             </w:r>
             <w:r>
               <w:rPr>
@@ -5741,10 +5785,12 @@
               <w:tab w:val="right" w:leader="dot" w:pos="9062"/>
             </w:tabs>
             <w:rPr>
+              <w:rFonts w:eastAsiaTheme="minorEastAsia"/>
               <w:noProof/>
+              <w:lang w:eastAsia="nl-NL"/>
             </w:rPr>
           </w:pPr>
-          <w:hyperlink w:anchor="_Toc481573842" w:history="1">
+          <w:hyperlink w:anchor="_Toc482006904" w:history="1">
             <w:r>
               <w:rPr>
                 <w:rStyle w:val="Hyperlink"/>
@@ -5771,7 +5817,7 @@
                 <w:noProof/>
                 <w:webHidden/>
               </w:rPr>
-              <w:instrText xml:space="preserve"> PAGEREF _Toc481573842 \h </w:instrText>
+              <w:instrText xml:space="preserve"> PAGEREF _Toc482006904 \h </w:instrText>
             </w:r>
             <w:r>
               <w:rPr>
@@ -5809,10 +5855,12 @@
               <w:tab w:val="right" w:leader="dot" w:pos="9062"/>
             </w:tabs>
             <w:rPr>
+              <w:rFonts w:eastAsiaTheme="minorEastAsia"/>
               <w:noProof/>
+              <w:lang w:eastAsia="nl-NL"/>
             </w:rPr>
           </w:pPr>
-          <w:hyperlink w:anchor="_Toc481573843" w:history="1">
+          <w:hyperlink w:anchor="_Toc482006905" w:history="1">
             <w:r>
               <w:rPr>
                 <w:rStyle w:val="Hyperlink"/>
@@ -5839,7 +5887,7 @@
                 <w:noProof/>
                 <w:webHidden/>
               </w:rPr>
-              <w:instrText xml:space="preserve"> PAGEREF _Toc481573843 \h </w:instrText>
+              <w:instrText xml:space="preserve"> PAGEREF _Toc482006905 \h </w:instrText>
             </w:r>
             <w:r>
               <w:rPr>
@@ -5882,7 +5930,7 @@
               <w:lang w:eastAsia="nl-NL"/>
             </w:rPr>
           </w:pPr>
-          <w:hyperlink w:anchor="_Toc481573844" w:history="1">
+          <w:hyperlink w:anchor="_Toc482006906" w:history="1">
             <w:r>
               <w:rPr>
                 <w:rStyle w:val="Hyperlink"/>
@@ -5909,7 +5957,7 @@
                 <w:noProof/>
                 <w:webHidden/>
               </w:rPr>
-              <w:instrText xml:space="preserve"> PAGEREF _Toc481573844 \h </w:instrText>
+              <w:instrText xml:space="preserve"> PAGEREF _Toc482006906 \h </w:instrText>
             </w:r>
             <w:r>
               <w:rPr>
@@ -5952,7 +6000,7 @@
               <w:lang w:eastAsia="nl-NL"/>
             </w:rPr>
           </w:pPr>
-          <w:hyperlink w:anchor="_Toc481573845" w:history="1">
+          <w:hyperlink w:anchor="_Toc482006907" w:history="1">
             <w:r>
               <w:rPr>
                 <w:rStyle w:val="Hyperlink"/>
@@ -5979,7 +6027,7 @@
                 <w:noProof/>
                 <w:webHidden/>
               </w:rPr>
-              <w:instrText xml:space="preserve"> PAGEREF _Toc481573845 \h </w:instrText>
+              <w:instrText xml:space="preserve"> PAGEREF _Toc482006907 \h </w:instrText>
             </w:r>
             <w:r>
               <w:rPr>
@@ -6017,10 +6065,12 @@
               <w:tab w:val="right" w:leader="dot" w:pos="9062"/>
             </w:tabs>
             <w:rPr>
+              <w:rFonts w:eastAsiaTheme="minorEastAsia"/>
               <w:noProof/>
+              <w:lang w:eastAsia="nl-NL"/>
             </w:rPr>
           </w:pPr>
-          <w:hyperlink w:anchor="_Toc481573846" w:history="1">
+          <w:hyperlink w:anchor="_Toc482006908" w:history="1">
             <w:r>
               <w:rPr>
                 <w:rStyle w:val="Hyperlink"/>
@@ -6047,7 +6097,7 @@
                 <w:noProof/>
                 <w:webHidden/>
               </w:rPr>
-              <w:instrText xml:space="preserve"> PAGEREF _Toc481573846 \h </w:instrText>
+              <w:instrText xml:space="preserve"> PAGEREF _Toc482006908 \h </w:instrText>
             </w:r>
             <w:r>
               <w:rPr>
@@ -6085,10 +6135,12 @@
               <w:tab w:val="right" w:leader="dot" w:pos="9062"/>
             </w:tabs>
             <w:rPr>
+              <w:rFonts w:eastAsiaTheme="minorEastAsia"/>
               <w:noProof/>
+              <w:lang w:eastAsia="nl-NL"/>
             </w:rPr>
           </w:pPr>
-          <w:hyperlink w:anchor="_Toc481573847" w:history="1">
+          <w:hyperlink w:anchor="_Toc482006909" w:history="1">
             <w:r>
               <w:rPr>
                 <w:rStyle w:val="Hyperlink"/>
@@ -6115,7 +6167,7 @@
                 <w:noProof/>
                 <w:webHidden/>
               </w:rPr>
-              <w:instrText xml:space="preserve"> PAGEREF _Toc481573847 \h </w:instrText>
+              <w:instrText xml:space="preserve"> PAGEREF _Toc482006909 \h </w:instrText>
             </w:r>
             <w:r>
               <w:rPr>
@@ -6153,10 +6205,12 @@
               <w:tab w:val="right" w:leader="dot" w:pos="9062"/>
             </w:tabs>
             <w:rPr>
+              <w:rFonts w:eastAsiaTheme="minorEastAsia"/>
               <w:noProof/>
+              <w:lang w:eastAsia="nl-NL"/>
             </w:rPr>
           </w:pPr>
-          <w:hyperlink w:anchor="_Toc481573848" w:history="1">
+          <w:hyperlink w:anchor="_Toc482006910" w:history="1">
             <w:r>
               <w:rPr>
                 <w:rStyle w:val="Hyperlink"/>
@@ -6183,7 +6237,7 @@
                 <w:noProof/>
                 <w:webHidden/>
               </w:rPr>
-              <w:instrText xml:space="preserve"> PAGEREF _Toc481573848 \h </w:instrText>
+              <w:instrText xml:space="preserve"> PAGEREF _Toc482006910 \h </w:instrText>
             </w:r>
             <w:r>
               <w:rPr>
@@ -6221,10 +6275,12 @@
               <w:tab w:val="right" w:leader="dot" w:pos="9062"/>
             </w:tabs>
             <w:rPr>
+              <w:rFonts w:eastAsiaTheme="minorEastAsia"/>
               <w:noProof/>
+              <w:lang w:eastAsia="nl-NL"/>
             </w:rPr>
           </w:pPr>
-          <w:hyperlink w:anchor="_Toc481573849" w:history="1">
+          <w:hyperlink w:anchor="_Toc482006911" w:history="1">
             <w:r>
               <w:rPr>
                 <w:rStyle w:val="Hyperlink"/>
@@ -6251,7 +6307,7 @@
                 <w:noProof/>
                 <w:webHidden/>
               </w:rPr>
-              <w:instrText xml:space="preserve"> PAGEREF _Toc481573849 \h </w:instrText>
+              <w:instrText xml:space="preserve"> PAGEREF _Toc482006911 \h </w:instrText>
             </w:r>
             <w:r>
               <w:rPr>
@@ -6289,10 +6345,12 @@
               <w:tab w:val="right" w:leader="dot" w:pos="9062"/>
             </w:tabs>
             <w:rPr>
+              <w:rFonts w:eastAsiaTheme="minorEastAsia"/>
               <w:noProof/>
+              <w:lang w:eastAsia="nl-NL"/>
             </w:rPr>
           </w:pPr>
-          <w:hyperlink w:anchor="_Toc481573850" w:history="1">
+          <w:hyperlink w:anchor="_Toc482006912" w:history="1">
             <w:r>
               <w:rPr>
                 <w:rStyle w:val="Hyperlink"/>
@@ -6319,7 +6377,7 @@
                 <w:noProof/>
                 <w:webHidden/>
               </w:rPr>
-              <w:instrText xml:space="preserve"> PAGEREF _Toc481573850 \h </w:instrText>
+              <w:instrText xml:space="preserve"> PAGEREF _Toc482006912 \h </w:instrText>
             </w:r>
             <w:r>
               <w:rPr>
@@ -6357,10 +6415,12 @@
               <w:tab w:val="right" w:leader="dot" w:pos="9062"/>
             </w:tabs>
             <w:rPr>
+              <w:rFonts w:eastAsiaTheme="minorEastAsia"/>
               <w:noProof/>
+              <w:lang w:eastAsia="nl-NL"/>
             </w:rPr>
           </w:pPr>
-          <w:hyperlink w:anchor="_Toc481573851" w:history="1">
+          <w:hyperlink w:anchor="_Toc482006913" w:history="1">
             <w:r>
               <w:rPr>
                 <w:rStyle w:val="Hyperlink"/>
@@ -6387,7 +6447,7 @@
                 <w:noProof/>
                 <w:webHidden/>
               </w:rPr>
-              <w:instrText xml:space="preserve"> PAGEREF _Toc481573851 \h </w:instrText>
+              <w:instrText xml:space="preserve"> PAGEREF _Toc482006913 \h </w:instrText>
             </w:r>
             <w:r>
               <w:rPr>
@@ -6425,10 +6485,12 @@
               <w:tab w:val="right" w:leader="dot" w:pos="9062"/>
             </w:tabs>
             <w:rPr>
+              <w:rFonts w:eastAsiaTheme="minorEastAsia"/>
               <w:noProof/>
+              <w:lang w:eastAsia="nl-NL"/>
             </w:rPr>
           </w:pPr>
-          <w:hyperlink w:anchor="_Toc481573852" w:history="1">
+          <w:hyperlink w:anchor="_Toc482006914" w:history="1">
             <w:r>
               <w:rPr>
                 <w:rStyle w:val="Hyperlink"/>
@@ -6455,7 +6517,7 @@
                 <w:noProof/>
                 <w:webHidden/>
               </w:rPr>
-              <w:instrText xml:space="preserve"> PAGEREF _Toc481573852 \h </w:instrText>
+              <w:instrText xml:space="preserve"> PAGEREF _Toc482006914 \h </w:instrText>
             </w:r>
             <w:r>
               <w:rPr>
@@ -6498,7 +6560,7 @@
               <w:lang w:eastAsia="nl-NL"/>
             </w:rPr>
           </w:pPr>
-          <w:hyperlink w:anchor="_Toc481573853" w:history="1">
+          <w:hyperlink w:anchor="_Toc482006915" w:history="1">
             <w:r>
               <w:rPr>
                 <w:rStyle w:val="Hyperlink"/>
@@ -6525,7 +6587,7 @@
                 <w:noProof/>
                 <w:webHidden/>
               </w:rPr>
-              <w:instrText xml:space="preserve"> PAGEREF _Toc481573853 \h </w:instrText>
+              <w:instrText xml:space="preserve"> PAGEREF _Toc482006915 \h </w:instrText>
             </w:r>
             <w:r>
               <w:rPr>
@@ -6579,7 +6641,7 @@
       <w:pPr>
         <w:pStyle w:val="Heading1"/>
       </w:pPr>
-      <w:bookmarkStart w:id="0" w:name="_Toc481573818"/>
+      <w:bookmarkStart w:id="0" w:name="_Toc482006880"/>
       <w:r>
         <w:lastRenderedPageBreak/>
         <w:t>Inleiding</w:t>
@@ -6610,7 +6672,7 @@
       </w:pPr>
       <w:bookmarkStart w:id="1" w:name="_Toc463377618"/>
       <w:bookmarkStart w:id="2" w:name="_Toc476554213"/>
-      <w:bookmarkStart w:id="3" w:name="_Toc481573819"/>
+      <w:bookmarkStart w:id="3" w:name="_Toc482006881"/>
       <w:r>
         <w:t>Databases</w:t>
       </w:r>
@@ -6624,7 +6686,7 @@
       </w:pPr>
       <w:bookmarkStart w:id="4" w:name="_Toc463377619"/>
       <w:bookmarkStart w:id="5" w:name="_Toc476554214"/>
-      <w:bookmarkStart w:id="6" w:name="_Toc481573820"/>
+      <w:bookmarkStart w:id="6" w:name="_Toc482006882"/>
       <w:r>
         <w:t>MariaDB</w:t>
       </w:r>
@@ -6638,7 +6700,7 @@
       </w:pPr>
       <w:bookmarkStart w:id="7" w:name="_Toc463377620"/>
       <w:bookmarkStart w:id="8" w:name="_Toc476554215"/>
-      <w:bookmarkStart w:id="9" w:name="_Toc481573821"/>
+      <w:bookmarkStart w:id="9" w:name="_Toc482006883"/>
       <w:r>
         <w:t>Voordelen</w:t>
       </w:r>
@@ -6873,7 +6935,7 @@
       </w:pPr>
       <w:bookmarkStart w:id="10" w:name="_Toc463377621"/>
       <w:bookmarkStart w:id="11" w:name="_Toc476554216"/>
-      <w:bookmarkStart w:id="12" w:name="_Toc481573822"/>
+      <w:bookmarkStart w:id="12" w:name="_Toc482006884"/>
       <w:r>
         <w:t>Nadelen</w:t>
       </w:r>
@@ -6909,7 +6971,7 @@
       </w:pPr>
       <w:bookmarkStart w:id="13" w:name="_Toc463377622"/>
       <w:bookmarkStart w:id="14" w:name="_Toc476554217"/>
-      <w:bookmarkStart w:id="15" w:name="_Toc481573823"/>
+      <w:bookmarkStart w:id="15" w:name="_Toc482006885"/>
       <w:r>
         <w:t>Microsoft SQL server</w:t>
       </w:r>
@@ -6923,7 +6985,7 @@
       </w:pPr>
       <w:bookmarkStart w:id="16" w:name="_Toc463377623"/>
       <w:bookmarkStart w:id="17" w:name="_Toc476554218"/>
-      <w:bookmarkStart w:id="18" w:name="_Toc481573824"/>
+      <w:bookmarkStart w:id="18" w:name="_Toc482006886"/>
       <w:r>
         <w:t>Voordelen</w:t>
       </w:r>
@@ -6978,7 +7040,7 @@
       </w:pPr>
       <w:bookmarkStart w:id="19" w:name="_Toc463377624"/>
       <w:bookmarkStart w:id="20" w:name="_Toc476554219"/>
-      <w:bookmarkStart w:id="21" w:name="_Toc481573825"/>
+      <w:bookmarkStart w:id="21" w:name="_Toc482006887"/>
       <w:r>
         <w:t>Nadelen</w:t>
       </w:r>
@@ -7011,35 +7073,33 @@
       </w:r>
       <w:bookmarkStart w:id="22" w:name="_Toc463377625"/>
       <w:bookmarkStart w:id="23" w:name="_Toc476554220"/>
-      <w:bookmarkStart w:id="24" w:name="_GoBack"/>
-      <w:bookmarkEnd w:id="24"/>
     </w:p>
     <w:p>
       <w:pPr>
         <w:pStyle w:val="Heading2"/>
       </w:pPr>
-      <w:bookmarkStart w:id="25" w:name="_Toc481573826"/>
+      <w:bookmarkStart w:id="24" w:name="_Toc482006888"/>
       <w:r>
         <w:lastRenderedPageBreak/>
         <w:t>MySQL</w:t>
       </w:r>
       <w:bookmarkEnd w:id="22"/>
       <w:bookmarkEnd w:id="23"/>
+      <w:bookmarkEnd w:id="24"/>
+    </w:p>
+    <w:p>
+      <w:pPr>
+        <w:pStyle w:val="Heading3"/>
+      </w:pPr>
+      <w:bookmarkStart w:id="25" w:name="_Toc463377626"/>
+      <w:bookmarkStart w:id="26" w:name="_Toc476554221"/>
+      <w:bookmarkStart w:id="27" w:name="_Toc482006889"/>
+      <w:r>
+        <w:t>Voordelen</w:t>
+      </w:r>
       <w:bookmarkEnd w:id="25"/>
-    </w:p>
-    <w:p>
-      <w:pPr>
-        <w:pStyle w:val="Heading3"/>
-      </w:pPr>
-      <w:bookmarkStart w:id="26" w:name="_Toc463377626"/>
-      <w:bookmarkStart w:id="27" w:name="_Toc476554221"/>
-      <w:bookmarkStart w:id="28" w:name="_Toc481573827"/>
-      <w:r>
-        <w:t>Voordelen</w:t>
-      </w:r>
       <w:bookmarkEnd w:id="26"/>
       <w:bookmarkEnd w:id="27"/>
-      <w:bookmarkEnd w:id="28"/>
     </w:p>
     <w:p>
       <w:pPr>
@@ -7134,15 +7194,15 @@
       <w:pPr>
         <w:pStyle w:val="Heading3"/>
       </w:pPr>
-      <w:bookmarkStart w:id="29" w:name="_Toc463377627"/>
-      <w:bookmarkStart w:id="30" w:name="_Toc476554222"/>
-      <w:bookmarkStart w:id="31" w:name="_Toc481573828"/>
+      <w:bookmarkStart w:id="28" w:name="_Toc463377627"/>
+      <w:bookmarkStart w:id="29" w:name="_Toc476554222"/>
+      <w:bookmarkStart w:id="30" w:name="_Toc482006890"/>
       <w:r>
         <w:t>Nadelen</w:t>
       </w:r>
+      <w:bookmarkEnd w:id="28"/>
       <w:bookmarkEnd w:id="29"/>
       <w:bookmarkEnd w:id="30"/>
-      <w:bookmarkEnd w:id="31"/>
     </w:p>
     <w:p>
       <w:pPr>
@@ -7194,29 +7254,29 @@
       <w:pPr>
         <w:pStyle w:val="Heading2"/>
       </w:pPr>
-      <w:bookmarkStart w:id="32" w:name="_Toc463377628"/>
-      <w:bookmarkStart w:id="33" w:name="_Toc476554223"/>
-      <w:bookmarkStart w:id="34" w:name="_Toc481573829"/>
+      <w:bookmarkStart w:id="31" w:name="_Toc463377628"/>
+      <w:bookmarkStart w:id="32" w:name="_Toc476554223"/>
+      <w:bookmarkStart w:id="33" w:name="_Toc482006891"/>
       <w:r>
         <w:t>Microsoft Access</w:t>
       </w:r>
+      <w:bookmarkEnd w:id="31"/>
       <w:bookmarkEnd w:id="32"/>
       <w:bookmarkEnd w:id="33"/>
+    </w:p>
+    <w:p>
+      <w:pPr>
+        <w:pStyle w:val="Heading3"/>
+      </w:pPr>
+      <w:bookmarkStart w:id="34" w:name="_Toc463377629"/>
+      <w:bookmarkStart w:id="35" w:name="_Toc476554224"/>
+      <w:bookmarkStart w:id="36" w:name="_Toc482006892"/>
+      <w:r>
+        <w:t>Voordelen</w:t>
+      </w:r>
       <w:bookmarkEnd w:id="34"/>
-    </w:p>
-    <w:p>
-      <w:pPr>
-        <w:pStyle w:val="Heading3"/>
-      </w:pPr>
-      <w:bookmarkStart w:id="35" w:name="_Toc463377629"/>
-      <w:bookmarkStart w:id="36" w:name="_Toc476554224"/>
-      <w:bookmarkStart w:id="37" w:name="_Toc481573830"/>
-      <w:r>
-        <w:t>Voordelen</w:t>
-      </w:r>
       <w:bookmarkEnd w:id="35"/>
       <w:bookmarkEnd w:id="36"/>
-      <w:bookmarkEnd w:id="37"/>
     </w:p>
     <w:p>
       <w:pPr>
@@ -7275,15 +7335,15 @@
       <w:pPr>
         <w:pStyle w:val="Heading3"/>
       </w:pPr>
-      <w:bookmarkStart w:id="38" w:name="_Toc463377630"/>
-      <w:bookmarkStart w:id="39" w:name="_Toc476554225"/>
-      <w:bookmarkStart w:id="40" w:name="_Toc481573831"/>
+      <w:bookmarkStart w:id="37" w:name="_Toc463377630"/>
+      <w:bookmarkStart w:id="38" w:name="_Toc476554225"/>
+      <w:bookmarkStart w:id="39" w:name="_Toc482006893"/>
       <w:r>
         <w:t>Nadelen</w:t>
       </w:r>
+      <w:bookmarkEnd w:id="37"/>
       <w:bookmarkEnd w:id="38"/>
       <w:bookmarkEnd w:id="39"/>
-      <w:bookmarkEnd w:id="40"/>
     </w:p>
     <w:p>
       <w:pPr>
@@ -7362,30 +7422,30 @@
       <w:pPr>
         <w:pStyle w:val="Heading2"/>
       </w:pPr>
-      <w:bookmarkStart w:id="41" w:name="_Toc463377631"/>
-      <w:bookmarkStart w:id="42" w:name="_Toc476554226"/>
-      <w:bookmarkStart w:id="43" w:name="_Toc481573832"/>
+      <w:bookmarkStart w:id="40" w:name="_Toc463377631"/>
+      <w:bookmarkStart w:id="41" w:name="_Toc476554226"/>
+      <w:bookmarkStart w:id="42" w:name="_Toc482006894"/>
       <w:r>
         <w:lastRenderedPageBreak/>
         <w:t>MongoDB</w:t>
       </w:r>
+      <w:bookmarkEnd w:id="40"/>
       <w:bookmarkEnd w:id="41"/>
       <w:bookmarkEnd w:id="42"/>
+    </w:p>
+    <w:p>
+      <w:pPr>
+        <w:pStyle w:val="Heading3"/>
+      </w:pPr>
+      <w:bookmarkStart w:id="43" w:name="_Toc463377632"/>
+      <w:bookmarkStart w:id="44" w:name="_Toc476554227"/>
+      <w:bookmarkStart w:id="45" w:name="_Toc482006895"/>
+      <w:r>
+        <w:t>Voordelen</w:t>
+      </w:r>
       <w:bookmarkEnd w:id="43"/>
-    </w:p>
-    <w:p>
-      <w:pPr>
-        <w:pStyle w:val="Heading3"/>
-      </w:pPr>
-      <w:bookmarkStart w:id="44" w:name="_Toc463377632"/>
-      <w:bookmarkStart w:id="45" w:name="_Toc476554227"/>
-      <w:bookmarkStart w:id="46" w:name="_Toc481573833"/>
-      <w:r>
-        <w:t>Voordelen</w:t>
-      </w:r>
       <w:bookmarkEnd w:id="44"/>
       <w:bookmarkEnd w:id="45"/>
-      <w:bookmarkEnd w:id="46"/>
     </w:p>
     <w:p>
       <w:pPr>
@@ -7456,15 +7516,15 @@
       <w:pPr>
         <w:pStyle w:val="Heading3"/>
       </w:pPr>
-      <w:bookmarkStart w:id="47" w:name="_Toc463377633"/>
-      <w:bookmarkStart w:id="48" w:name="_Toc476554228"/>
-      <w:bookmarkStart w:id="49" w:name="_Toc481573834"/>
+      <w:bookmarkStart w:id="46" w:name="_Toc463377633"/>
+      <w:bookmarkStart w:id="47" w:name="_Toc476554228"/>
+      <w:bookmarkStart w:id="48" w:name="_Toc482006896"/>
       <w:r>
         <w:t>Nadelen</w:t>
       </w:r>
+      <w:bookmarkEnd w:id="46"/>
       <w:bookmarkEnd w:id="47"/>
       <w:bookmarkEnd w:id="48"/>
-      <w:bookmarkEnd w:id="49"/>
     </w:p>
     <w:p>
       <w:pPr>
@@ -7516,29 +7576,29 @@
       <w:pPr>
         <w:pStyle w:val="Heading2"/>
       </w:pPr>
-      <w:bookmarkStart w:id="50" w:name="_Toc463377634"/>
-      <w:bookmarkStart w:id="51" w:name="_Toc476554229"/>
-      <w:bookmarkStart w:id="52" w:name="_Toc481573835"/>
+      <w:bookmarkStart w:id="49" w:name="_Toc463377634"/>
+      <w:bookmarkStart w:id="50" w:name="_Toc476554229"/>
+      <w:bookmarkStart w:id="51" w:name="_Toc482006897"/>
       <w:r>
         <w:t>Apache Cassandra</w:t>
       </w:r>
+      <w:bookmarkEnd w:id="49"/>
       <w:bookmarkEnd w:id="50"/>
       <w:bookmarkEnd w:id="51"/>
+    </w:p>
+    <w:p>
+      <w:pPr>
+        <w:pStyle w:val="Heading3"/>
+      </w:pPr>
+      <w:bookmarkStart w:id="52" w:name="_Toc463377635"/>
+      <w:bookmarkStart w:id="53" w:name="_Toc476554230"/>
+      <w:bookmarkStart w:id="54" w:name="_Toc482006898"/>
+      <w:r>
+        <w:t>Voordelen</w:t>
+      </w:r>
       <w:bookmarkEnd w:id="52"/>
-    </w:p>
-    <w:p>
-      <w:pPr>
-        <w:pStyle w:val="Heading3"/>
-      </w:pPr>
-      <w:bookmarkStart w:id="53" w:name="_Toc463377635"/>
-      <w:bookmarkStart w:id="54" w:name="_Toc476554230"/>
-      <w:bookmarkStart w:id="55" w:name="_Toc481573836"/>
-      <w:r>
-        <w:t>Voordelen</w:t>
-      </w:r>
       <w:bookmarkEnd w:id="53"/>
       <w:bookmarkEnd w:id="54"/>
-      <w:bookmarkEnd w:id="55"/>
     </w:p>
     <w:p>
       <w:pPr>
@@ -7645,15 +7705,15 @@
       <w:pPr>
         <w:pStyle w:val="Heading3"/>
       </w:pPr>
-      <w:bookmarkStart w:id="56" w:name="_Toc463377636"/>
-      <w:bookmarkStart w:id="57" w:name="_Toc476554231"/>
-      <w:bookmarkStart w:id="58" w:name="_Toc481573837"/>
+      <w:bookmarkStart w:id="55" w:name="_Toc463377636"/>
+      <w:bookmarkStart w:id="56" w:name="_Toc476554231"/>
+      <w:bookmarkStart w:id="57" w:name="_Toc482006899"/>
       <w:r>
         <w:t>Nadelen</w:t>
       </w:r>
+      <w:bookmarkEnd w:id="55"/>
       <w:bookmarkEnd w:id="56"/>
       <w:bookmarkEnd w:id="57"/>
-      <w:bookmarkEnd w:id="58"/>
     </w:p>
     <w:p>
       <w:pPr>
@@ -7703,30 +7763,30 @@
       <w:pPr>
         <w:pStyle w:val="Heading2"/>
       </w:pPr>
-      <w:bookmarkStart w:id="59" w:name="_Toc463377637"/>
-      <w:bookmarkStart w:id="60" w:name="_Toc476554232"/>
-      <w:bookmarkStart w:id="61" w:name="_Toc481573838"/>
+      <w:bookmarkStart w:id="58" w:name="_Toc463377637"/>
+      <w:bookmarkStart w:id="59" w:name="_Toc476554232"/>
+      <w:bookmarkStart w:id="60" w:name="_Toc482006900"/>
       <w:r>
         <w:lastRenderedPageBreak/>
         <w:t>PostgreSQL</w:t>
       </w:r>
+      <w:bookmarkEnd w:id="58"/>
       <w:bookmarkEnd w:id="59"/>
       <w:bookmarkEnd w:id="60"/>
+    </w:p>
+    <w:p>
+      <w:pPr>
+        <w:pStyle w:val="Heading3"/>
+      </w:pPr>
+      <w:bookmarkStart w:id="61" w:name="_Toc463377638"/>
+      <w:bookmarkStart w:id="62" w:name="_Toc476554233"/>
+      <w:bookmarkStart w:id="63" w:name="_Toc482006901"/>
+      <w:r>
+        <w:t>Voordelen</w:t>
+      </w:r>
       <w:bookmarkEnd w:id="61"/>
-    </w:p>
-    <w:p>
-      <w:pPr>
-        <w:pStyle w:val="Heading3"/>
-      </w:pPr>
-      <w:bookmarkStart w:id="62" w:name="_Toc463377638"/>
-      <w:bookmarkStart w:id="63" w:name="_Toc476554233"/>
-      <w:bookmarkStart w:id="64" w:name="_Toc481573839"/>
-      <w:r>
-        <w:t>Voordelen</w:t>
-      </w:r>
       <w:bookmarkEnd w:id="62"/>
       <w:bookmarkEnd w:id="63"/>
-      <w:bookmarkEnd w:id="64"/>
     </w:p>
     <w:p>
       <w:pPr>
@@ -7821,15 +7881,15 @@
       <w:pPr>
         <w:pStyle w:val="Heading3"/>
       </w:pPr>
-      <w:bookmarkStart w:id="65" w:name="_Toc463377639"/>
-      <w:bookmarkStart w:id="66" w:name="_Toc476554234"/>
-      <w:bookmarkStart w:id="67" w:name="_Toc481573840"/>
+      <w:bookmarkStart w:id="64" w:name="_Toc463377639"/>
+      <w:bookmarkStart w:id="65" w:name="_Toc476554234"/>
+      <w:bookmarkStart w:id="66" w:name="_Toc482006902"/>
       <w:r>
         <w:t>Nadelen</w:t>
       </w:r>
+      <w:bookmarkEnd w:id="64"/>
       <w:bookmarkEnd w:id="65"/>
       <w:bookmarkEnd w:id="66"/>
-      <w:bookmarkEnd w:id="67"/>
     </w:p>
     <w:p>
       <w:pPr>
@@ -7864,25 +7924,25 @@
       <w:pPr>
         <w:pStyle w:val="Heading2"/>
       </w:pPr>
-      <w:bookmarkStart w:id="68" w:name="_Toc476554235"/>
-      <w:bookmarkStart w:id="69" w:name="_Toc481573841"/>
+      <w:bookmarkStart w:id="67" w:name="_Toc476554235"/>
+      <w:bookmarkStart w:id="68" w:name="_Toc482006903"/>
       <w:r>
         <w:t>SQLite</w:t>
       </w:r>
+      <w:bookmarkEnd w:id="67"/>
       <w:bookmarkEnd w:id="68"/>
+    </w:p>
+    <w:p>
+      <w:pPr>
+        <w:pStyle w:val="Heading3"/>
+      </w:pPr>
+      <w:bookmarkStart w:id="69" w:name="_Toc476554236"/>
+      <w:bookmarkStart w:id="70" w:name="_Toc482006904"/>
+      <w:r>
+        <w:t>Voordelen</w:t>
+      </w:r>
       <w:bookmarkEnd w:id="69"/>
-    </w:p>
-    <w:p>
-      <w:pPr>
-        <w:pStyle w:val="Heading3"/>
-      </w:pPr>
-      <w:bookmarkStart w:id="70" w:name="_Toc476554236"/>
-      <w:bookmarkStart w:id="71" w:name="_Toc481573842"/>
-      <w:r>
-        <w:t>Voordelen</w:t>
-      </w:r>
       <w:bookmarkEnd w:id="70"/>
-      <w:bookmarkEnd w:id="71"/>
     </w:p>
     <w:p>
       <w:pPr>
@@ -7941,13 +8001,13 @@
       <w:pPr>
         <w:pStyle w:val="Heading3"/>
       </w:pPr>
-      <w:bookmarkStart w:id="72" w:name="_Toc476554237"/>
-      <w:bookmarkStart w:id="73" w:name="_Toc481573843"/>
+      <w:bookmarkStart w:id="71" w:name="_Toc476554237"/>
+      <w:bookmarkStart w:id="72" w:name="_Toc482006905"/>
       <w:r>
         <w:t>Nadelen</w:t>
       </w:r>
+      <w:bookmarkEnd w:id="71"/>
       <w:bookmarkEnd w:id="72"/>
-      <w:bookmarkEnd w:id="73"/>
     </w:p>
     <w:p>
       <w:pPr>
@@ -7973,16 +8033,16 @@
       <w:pPr>
         <w:pStyle w:val="Heading1"/>
       </w:pPr>
-      <w:bookmarkStart w:id="74" w:name="_Toc463377640"/>
-      <w:bookmarkStart w:id="75" w:name="_Toc476554238"/>
-      <w:bookmarkStart w:id="76" w:name="_Toc481573844"/>
+      <w:bookmarkStart w:id="73" w:name="_Toc463377640"/>
+      <w:bookmarkStart w:id="74" w:name="_Toc476554238"/>
+      <w:bookmarkStart w:id="75" w:name="_Toc482006906"/>
       <w:r>
         <w:lastRenderedPageBreak/>
         <w:t>Conclusie</w:t>
       </w:r>
+      <w:bookmarkEnd w:id="73"/>
       <w:bookmarkEnd w:id="74"/>
       <w:bookmarkEnd w:id="75"/>
-      <w:bookmarkEnd w:id="76"/>
     </w:p>
     <w:p>
       <w:pPr>
@@ -8080,20 +8140,47 @@
         <w:pStyle w:val="NoSpacing"/>
       </w:pPr>
       <w:r>
-        <w:t>SQLite is lichtgewicht snel. Het is makkelijk te gebruiken en geen configuratie is vereist.</w:t>
-      </w:r>
-    </w:p>
-    <w:p>
-      <w:pPr>
-        <w:pStyle w:val="NoSpacing"/>
-      </w:pPr>
-    </w:p>
-    <w:p>
-      <w:pPr>
-        <w:pStyle w:val="NoSpacing"/>
-      </w:pPr>
-      <w:r>
-        <w:t>Ik kies voor SQLite, omdat de database lichtgewicht. Grote lokale databases kunnen voor problemen zorgen bij Windows Phone. Verder is het ook makkelijk te gebruiken.</w:t>
+        <w:t>SQLite</w:t>
+      </w:r>
+      <w:r>
+        <w:t xml:space="preserve"> wordt gebruikt vooral gebruikt als een lokale database. De database</w:t>
+      </w:r>
+      <w:r>
+        <w:t xml:space="preserve"> is lichtgewicht </w:t>
+      </w:r>
+      <w:r>
+        <w:t xml:space="preserve">en </w:t>
+      </w:r>
+      <w:r>
+        <w:t>snel. Het is makkelijk te gebruiken en geen configuratie is vereist.</w:t>
+      </w:r>
+    </w:p>
+    <w:p>
+      <w:pPr>
+        <w:pStyle w:val="NoSpacing"/>
+      </w:pPr>
+    </w:p>
+    <w:p>
+      <w:pPr>
+        <w:pStyle w:val="NoSpacing"/>
+      </w:pPr>
+      <w:r>
+        <w:t>Ik kies voor MariaDB, omdat de database goed presteert</w:t>
+      </w:r>
+      <w:r>
+        <w:t xml:space="preserve"> en efficiënt is</w:t>
+      </w:r>
+      <w:r>
+        <w:t xml:space="preserve"> in verg</w:t>
+      </w:r>
+      <w:r>
+        <w:t>elijking met de andere databases</w:t>
+      </w:r>
+      <w:r>
+        <w:t xml:space="preserve">. </w:t>
+      </w:r>
+      <w:r>
+        <w:t>De database kan makkelijk online gebruikt worden en er is niet veel configuratie vereist.</w:t>
       </w:r>
     </w:p>
     <w:p>
@@ -8108,30 +8195,30 @@
       <w:pPr>
         <w:pStyle w:val="Heading1"/>
       </w:pPr>
-      <w:bookmarkStart w:id="77" w:name="_Toc463377641"/>
-      <w:bookmarkStart w:id="78" w:name="_Toc476554239"/>
-      <w:bookmarkStart w:id="79" w:name="_Toc481573845"/>
+      <w:bookmarkStart w:id="76" w:name="_Toc463377641"/>
+      <w:bookmarkStart w:id="77" w:name="_Toc476554239"/>
+      <w:bookmarkStart w:id="78" w:name="_Toc482006907"/>
       <w:r>
         <w:lastRenderedPageBreak/>
         <w:t>Litaratuurlijst</w:t>
       </w:r>
+      <w:bookmarkEnd w:id="76"/>
       <w:bookmarkEnd w:id="77"/>
       <w:bookmarkEnd w:id="78"/>
+    </w:p>
+    <w:p>
+      <w:pPr>
+        <w:pStyle w:val="Heading2"/>
+      </w:pPr>
+      <w:bookmarkStart w:id="79" w:name="_Toc463377642"/>
+      <w:bookmarkStart w:id="80" w:name="_Toc476554240"/>
+      <w:bookmarkStart w:id="81" w:name="_Toc482006908"/>
+      <w:r>
+        <w:t>MariaDB</w:t>
+      </w:r>
       <w:bookmarkEnd w:id="79"/>
-    </w:p>
-    <w:p>
-      <w:pPr>
-        <w:pStyle w:val="Heading2"/>
-      </w:pPr>
-      <w:bookmarkStart w:id="80" w:name="_Toc463377642"/>
-      <w:bookmarkStart w:id="81" w:name="_Toc476554240"/>
-      <w:bookmarkStart w:id="82" w:name="_Toc481573846"/>
-      <w:r>
-        <w:t>MariaDB</w:t>
-      </w:r>
       <w:bookmarkEnd w:id="80"/>
       <w:bookmarkEnd w:id="81"/>
-      <w:bookmarkEnd w:id="82"/>
     </w:p>
     <w:p>
       <w:pPr>
@@ -8346,15 +8433,15 @@
       <w:pPr>
         <w:pStyle w:val="Heading2"/>
       </w:pPr>
-      <w:bookmarkStart w:id="83" w:name="_Toc463377643"/>
-      <w:bookmarkStart w:id="84" w:name="_Toc476554241"/>
-      <w:bookmarkStart w:id="85" w:name="_Toc481573847"/>
+      <w:bookmarkStart w:id="82" w:name="_Toc463377643"/>
+      <w:bookmarkStart w:id="83" w:name="_Toc476554241"/>
+      <w:bookmarkStart w:id="84" w:name="_Toc482006909"/>
       <w:r>
         <w:t>Microsoft SQL server</w:t>
       </w:r>
+      <w:bookmarkEnd w:id="82"/>
       <w:bookmarkEnd w:id="83"/>
       <w:bookmarkEnd w:id="84"/>
-      <w:bookmarkEnd w:id="85"/>
     </w:p>
     <w:p>
       <w:pPr>
@@ -8446,15 +8533,15 @@
       <w:pPr>
         <w:pStyle w:val="Heading2"/>
       </w:pPr>
-      <w:bookmarkStart w:id="86" w:name="_Toc463377644"/>
-      <w:bookmarkStart w:id="87" w:name="_Toc476554242"/>
-      <w:bookmarkStart w:id="88" w:name="_Toc481573848"/>
+      <w:bookmarkStart w:id="85" w:name="_Toc463377644"/>
+      <w:bookmarkStart w:id="86" w:name="_Toc476554242"/>
+      <w:bookmarkStart w:id="87" w:name="_Toc482006910"/>
       <w:r>
         <w:t>MySQL</w:t>
       </w:r>
+      <w:bookmarkEnd w:id="85"/>
       <w:bookmarkEnd w:id="86"/>
       <w:bookmarkEnd w:id="87"/>
-      <w:bookmarkEnd w:id="88"/>
     </w:p>
     <w:p>
       <w:pPr>
@@ -8528,16 +8615,16 @@
       <w:pPr>
         <w:pStyle w:val="Heading2"/>
       </w:pPr>
-      <w:bookmarkStart w:id="89" w:name="_Toc463377645"/>
-      <w:bookmarkStart w:id="90" w:name="_Toc476554243"/>
-      <w:bookmarkStart w:id="91" w:name="_Toc481573849"/>
+      <w:bookmarkStart w:id="88" w:name="_Toc463377645"/>
+      <w:bookmarkStart w:id="89" w:name="_Toc476554243"/>
+      <w:bookmarkStart w:id="90" w:name="_Toc482006911"/>
       <w:r>
         <w:lastRenderedPageBreak/>
         <w:t>Microsoft Access</w:t>
       </w:r>
+      <w:bookmarkEnd w:id="88"/>
       <w:bookmarkEnd w:id="89"/>
       <w:bookmarkEnd w:id="90"/>
-      <w:bookmarkEnd w:id="91"/>
     </w:p>
     <w:p>
       <w:pPr>
@@ -8578,15 +8665,15 @@
       <w:pPr>
         <w:pStyle w:val="Heading2"/>
       </w:pPr>
-      <w:bookmarkStart w:id="92" w:name="_Toc463377646"/>
-      <w:bookmarkStart w:id="93" w:name="_Toc476554244"/>
-      <w:bookmarkStart w:id="94" w:name="_Toc481573850"/>
+      <w:bookmarkStart w:id="91" w:name="_Toc463377646"/>
+      <w:bookmarkStart w:id="92" w:name="_Toc476554244"/>
+      <w:bookmarkStart w:id="93" w:name="_Toc482006912"/>
       <w:r>
         <w:t>MongoDB</w:t>
       </w:r>
+      <w:bookmarkEnd w:id="91"/>
       <w:bookmarkEnd w:id="92"/>
       <w:bookmarkEnd w:id="93"/>
-      <w:bookmarkEnd w:id="94"/>
     </w:p>
     <w:p>
       <w:pPr>
@@ -8678,15 +8765,15 @@
       <w:pPr>
         <w:pStyle w:val="Heading2"/>
       </w:pPr>
-      <w:bookmarkStart w:id="95" w:name="_Toc463377647"/>
-      <w:bookmarkStart w:id="96" w:name="_Toc476554245"/>
-      <w:bookmarkStart w:id="97" w:name="_Toc481573851"/>
+      <w:bookmarkStart w:id="94" w:name="_Toc463377647"/>
+      <w:bookmarkStart w:id="95" w:name="_Toc476554245"/>
+      <w:bookmarkStart w:id="96" w:name="_Toc482006913"/>
       <w:r>
         <w:t>Apache Cassandra</w:t>
       </w:r>
+      <w:bookmarkEnd w:id="94"/>
       <w:bookmarkEnd w:id="95"/>
       <w:bookmarkEnd w:id="96"/>
-      <w:bookmarkEnd w:id="97"/>
     </w:p>
     <w:p>
       <w:pPr>
@@ -8835,15 +8922,15 @@
       <w:pPr>
         <w:pStyle w:val="Heading2"/>
       </w:pPr>
-      <w:bookmarkStart w:id="98" w:name="_Toc463377648"/>
-      <w:bookmarkStart w:id="99" w:name="_Toc476554246"/>
-      <w:bookmarkStart w:id="100" w:name="_Toc481573852"/>
+      <w:bookmarkStart w:id="97" w:name="_Toc463377648"/>
+      <w:bookmarkStart w:id="98" w:name="_Toc476554246"/>
+      <w:bookmarkStart w:id="99" w:name="_Toc482006914"/>
       <w:r>
         <w:t>PostgreSQL</w:t>
       </w:r>
+      <w:bookmarkEnd w:id="97"/>
       <w:bookmarkEnd w:id="98"/>
       <w:bookmarkEnd w:id="99"/>
-      <w:bookmarkEnd w:id="100"/>
     </w:p>
     <w:p>
       <w:pPr>
@@ -8941,18 +9028,18 @@
       <w:pPr>
         <w:pStyle w:val="Heading1"/>
       </w:pPr>
-      <w:bookmarkStart w:id="101" w:name="_Toc475434523"/>
-      <w:bookmarkStart w:id="102" w:name="_Toc475436311"/>
-      <w:bookmarkStart w:id="103" w:name="_Toc479241091"/>
-      <w:bookmarkStart w:id="104" w:name="_Toc481573853"/>
+      <w:bookmarkStart w:id="100" w:name="_Toc475434523"/>
+      <w:bookmarkStart w:id="101" w:name="_Toc475436311"/>
+      <w:bookmarkStart w:id="102" w:name="_Toc479241091"/>
+      <w:bookmarkStart w:id="103" w:name="_Toc482006915"/>
       <w:r>
         <w:lastRenderedPageBreak/>
         <w:t>Revisies</w:t>
       </w:r>
+      <w:bookmarkEnd w:id="100"/>
       <w:bookmarkEnd w:id="101"/>
       <w:bookmarkEnd w:id="102"/>
       <w:bookmarkEnd w:id="103"/>
-      <w:bookmarkEnd w:id="104"/>
     </w:p>
     <w:tbl>
       <w:tblPr>
@@ -9052,7 +9139,10 @@
               <w:pStyle w:val="NoSpacing"/>
             </w:pPr>
             <w:r>
-              <w:t>03-05-2017</w:t>
+              <w:t>04</w:t>
+            </w:r>
+            <w:r>
+              <w:t>-05-2017</w:t>
             </w:r>
           </w:p>
           <w:p>
@@ -9060,7 +9150,16 @@
               <w:pStyle w:val="NoSpacing"/>
             </w:pPr>
             <w:r>
-              <w:t>00:00 CEST</w:t>
+              <w:t>09</w:t>
+            </w:r>
+            <w:r>
+              <w:t>:</w:t>
+            </w:r>
+            <w:r>
+              <w:t>56</w:t>
+            </w:r>
+            <w:r>
+              <w:t xml:space="preserve"> CEST</w:t>
             </w:r>
           </w:p>
         </w:tc>
@@ -9080,6 +9179,20 @@
               <w:pStyle w:val="NoSpacing"/>
               <w:cnfStyle w:val="000000100000" w:firstRow="0" w:lastRow="0" w:firstColumn="0" w:lastColumn="0" w:oddVBand="0" w:evenVBand="0" w:oddHBand="1" w:evenHBand="0" w:firstRowFirstColumn="0" w:firstRowLastColumn="0" w:lastRowFirstColumn="0" w:lastRowLastColumn="0"/>
             </w:pPr>
+            <w:r>
+              <w:t xml:space="preserve">Onderzoek over </w:t>
+            </w:r>
+            <w:r>
+              <w:t>databases</w:t>
+            </w:r>
+            <w:bookmarkStart w:id="104" w:name="_GoBack"/>
+            <w:bookmarkEnd w:id="104"/>
+            <w:r>
+              <w:t xml:space="preserve"> </w:t>
+            </w:r>
+            <w:r>
+              <w:t>afgewerkt.</w:t>
+            </w:r>
           </w:p>
         </w:tc>
         <w:tc>
@@ -9258,7 +9371,7 @@
                 <w:bCs/>
                 <w:noProof/>
               </w:rPr>
-              <w:t>5</w:t>
+              <w:t>9</w:t>
             </w:r>
             <w:r>
               <w:rPr>
@@ -10858,6 +10971,7 @@
   <w:style w:type="character" w:default="1" w:styleId="DefaultParagraphFont">
     <w:name w:val="Default Paragraph Font"/>
     <w:uiPriority w:val="1"/>
+    <w:semiHidden/>
     <w:unhideWhenUsed/>
   </w:style>
   <w:style w:type="table" w:default="1" w:styleId="TableNormal">
@@ -11439,7 +11553,7 @@
 </file>
 
 <file path=customXml/itemProps2.xml><?xml version="1.0" encoding="utf-8"?>
-<ds:datastoreItem xmlns:ds="http://schemas.openxmlformats.org/officeDocument/2006/customXml" ds:itemID="{FF9BFEF9-894A-4629-BCE8-3CF6B86B33BF}">
+<ds:datastoreItem xmlns:ds="http://schemas.openxmlformats.org/officeDocument/2006/customXml" ds:itemID="{CDD27EFC-74E2-43B6-9D3F-3D0131596B02}">
   <ds:schemaRefs>
     <ds:schemaRef ds:uri="http://schemas.openxmlformats.org/officeDocument/2006/bibliography"/>
   </ds:schemaRefs>

</xml_diff>

<commit_message>
update kt2 en kt3 docs
</commit_message>
<xml_diff>
--- a/Documentatie/KT2/ad.1_Organisatieonderzoek_over_reeds_gebruikte_databases.docx
+++ b/Documentatie/KT2/ad.1_Organisatieonderzoek_over_reeds_gebruikte_databases.docx
@@ -8165,7 +8165,12 @@
         <w:pStyle w:val="NoSpacing"/>
       </w:pPr>
       <w:r>
-        <w:t>Ik kies voor MariaDB, omdat de database goed presteert</w:t>
+        <w:t>Ik kies voor MariaDB</w:t>
+      </w:r>
+      <w:bookmarkStart w:id="76" w:name="_GoBack"/>
+      <w:bookmarkEnd w:id="76"/>
+      <w:r>
+        <w:t>, omdat de database goed presteert</w:t>
       </w:r>
       <w:r>
         <w:t xml:space="preserve"> en efficiënt is</w:t>
@@ -8188,6 +8193,29 @@
         <w:pStyle w:val="NoSpacing"/>
       </w:pPr>
       <w:r>
+        <w:t xml:space="preserve">Verder zal er voor de offline versie van de applicatie </w:t>
+      </w:r>
+      <w:r>
+        <w:t>SQLite</w:t>
+      </w:r>
+      <w:r>
+        <w:t xml:space="preserve"> gebruikt worden, want het is een lokale database en</w:t>
+      </w:r>
+      <w:r>
+        <w:t xml:space="preserve"> is makkelijk te gebruiken</w:t>
+      </w:r>
+      <w:r>
+        <w:t xml:space="preserve"> met geen configuratie</w:t>
+      </w:r>
+      <w:r>
+        <w:t>.</w:t>
+      </w:r>
+    </w:p>
+    <w:p>
+      <w:pPr>
+        <w:pStyle w:val="NoSpacing"/>
+      </w:pPr>
+      <w:r>
         <w:br w:type="page"/>
       </w:r>
     </w:p>
@@ -8195,30 +8223,30 @@
       <w:pPr>
         <w:pStyle w:val="Heading1"/>
       </w:pPr>
-      <w:bookmarkStart w:id="76" w:name="_Toc463377641"/>
-      <w:bookmarkStart w:id="77" w:name="_Toc476554239"/>
-      <w:bookmarkStart w:id="78" w:name="_Toc482006907"/>
+      <w:bookmarkStart w:id="77" w:name="_Toc463377641"/>
+      <w:bookmarkStart w:id="78" w:name="_Toc476554239"/>
+      <w:bookmarkStart w:id="79" w:name="_Toc482006907"/>
       <w:r>
         <w:lastRenderedPageBreak/>
         <w:t>Litaratuurlijst</w:t>
       </w:r>
-      <w:bookmarkEnd w:id="76"/>
       <w:bookmarkEnd w:id="77"/>
       <w:bookmarkEnd w:id="78"/>
+      <w:bookmarkEnd w:id="79"/>
     </w:p>
     <w:p>
       <w:pPr>
         <w:pStyle w:val="Heading2"/>
       </w:pPr>
-      <w:bookmarkStart w:id="79" w:name="_Toc463377642"/>
-      <w:bookmarkStart w:id="80" w:name="_Toc476554240"/>
-      <w:bookmarkStart w:id="81" w:name="_Toc482006908"/>
+      <w:bookmarkStart w:id="80" w:name="_Toc463377642"/>
+      <w:bookmarkStart w:id="81" w:name="_Toc476554240"/>
+      <w:bookmarkStart w:id="82" w:name="_Toc482006908"/>
       <w:r>
         <w:t>MariaDB</w:t>
       </w:r>
-      <w:bookmarkEnd w:id="79"/>
       <w:bookmarkEnd w:id="80"/>
       <w:bookmarkEnd w:id="81"/>
+      <w:bookmarkEnd w:id="82"/>
     </w:p>
     <w:p>
       <w:pPr>
@@ -8433,15 +8461,15 @@
       <w:pPr>
         <w:pStyle w:val="Heading2"/>
       </w:pPr>
-      <w:bookmarkStart w:id="82" w:name="_Toc463377643"/>
-      <w:bookmarkStart w:id="83" w:name="_Toc476554241"/>
-      <w:bookmarkStart w:id="84" w:name="_Toc482006909"/>
+      <w:bookmarkStart w:id="83" w:name="_Toc463377643"/>
+      <w:bookmarkStart w:id="84" w:name="_Toc476554241"/>
+      <w:bookmarkStart w:id="85" w:name="_Toc482006909"/>
       <w:r>
         <w:t>Microsoft SQL server</w:t>
       </w:r>
-      <w:bookmarkEnd w:id="82"/>
       <w:bookmarkEnd w:id="83"/>
       <w:bookmarkEnd w:id="84"/>
+      <w:bookmarkEnd w:id="85"/>
     </w:p>
     <w:p>
       <w:pPr>
@@ -8533,15 +8561,15 @@
       <w:pPr>
         <w:pStyle w:val="Heading2"/>
       </w:pPr>
-      <w:bookmarkStart w:id="85" w:name="_Toc463377644"/>
-      <w:bookmarkStart w:id="86" w:name="_Toc476554242"/>
-      <w:bookmarkStart w:id="87" w:name="_Toc482006910"/>
+      <w:bookmarkStart w:id="86" w:name="_Toc463377644"/>
+      <w:bookmarkStart w:id="87" w:name="_Toc476554242"/>
+      <w:bookmarkStart w:id="88" w:name="_Toc482006910"/>
       <w:r>
         <w:t>MySQL</w:t>
       </w:r>
-      <w:bookmarkEnd w:id="85"/>
       <w:bookmarkEnd w:id="86"/>
       <w:bookmarkEnd w:id="87"/>
+      <w:bookmarkEnd w:id="88"/>
     </w:p>
     <w:p>
       <w:pPr>
@@ -8615,16 +8643,16 @@
       <w:pPr>
         <w:pStyle w:val="Heading2"/>
       </w:pPr>
-      <w:bookmarkStart w:id="88" w:name="_Toc463377645"/>
-      <w:bookmarkStart w:id="89" w:name="_Toc476554243"/>
-      <w:bookmarkStart w:id="90" w:name="_Toc482006911"/>
+      <w:bookmarkStart w:id="89" w:name="_Toc463377645"/>
+      <w:bookmarkStart w:id="90" w:name="_Toc476554243"/>
+      <w:bookmarkStart w:id="91" w:name="_Toc482006911"/>
       <w:r>
         <w:lastRenderedPageBreak/>
         <w:t>Microsoft Access</w:t>
       </w:r>
-      <w:bookmarkEnd w:id="88"/>
       <w:bookmarkEnd w:id="89"/>
       <w:bookmarkEnd w:id="90"/>
+      <w:bookmarkEnd w:id="91"/>
     </w:p>
     <w:p>
       <w:pPr>
@@ -8665,15 +8693,15 @@
       <w:pPr>
         <w:pStyle w:val="Heading2"/>
       </w:pPr>
-      <w:bookmarkStart w:id="91" w:name="_Toc463377646"/>
-      <w:bookmarkStart w:id="92" w:name="_Toc476554244"/>
-      <w:bookmarkStart w:id="93" w:name="_Toc482006912"/>
+      <w:bookmarkStart w:id="92" w:name="_Toc463377646"/>
+      <w:bookmarkStart w:id="93" w:name="_Toc476554244"/>
+      <w:bookmarkStart w:id="94" w:name="_Toc482006912"/>
       <w:r>
         <w:t>MongoDB</w:t>
       </w:r>
-      <w:bookmarkEnd w:id="91"/>
       <w:bookmarkEnd w:id="92"/>
       <w:bookmarkEnd w:id="93"/>
+      <w:bookmarkEnd w:id="94"/>
     </w:p>
     <w:p>
       <w:pPr>
@@ -8765,15 +8793,15 @@
       <w:pPr>
         <w:pStyle w:val="Heading2"/>
       </w:pPr>
-      <w:bookmarkStart w:id="94" w:name="_Toc463377647"/>
-      <w:bookmarkStart w:id="95" w:name="_Toc476554245"/>
-      <w:bookmarkStart w:id="96" w:name="_Toc482006913"/>
+      <w:bookmarkStart w:id="95" w:name="_Toc463377647"/>
+      <w:bookmarkStart w:id="96" w:name="_Toc476554245"/>
+      <w:bookmarkStart w:id="97" w:name="_Toc482006913"/>
       <w:r>
         <w:t>Apache Cassandra</w:t>
       </w:r>
-      <w:bookmarkEnd w:id="94"/>
       <w:bookmarkEnd w:id="95"/>
       <w:bookmarkEnd w:id="96"/>
+      <w:bookmarkEnd w:id="97"/>
     </w:p>
     <w:p>
       <w:pPr>
@@ -8922,15 +8950,15 @@
       <w:pPr>
         <w:pStyle w:val="Heading2"/>
       </w:pPr>
-      <w:bookmarkStart w:id="97" w:name="_Toc463377648"/>
-      <w:bookmarkStart w:id="98" w:name="_Toc476554246"/>
-      <w:bookmarkStart w:id="99" w:name="_Toc482006914"/>
+      <w:bookmarkStart w:id="98" w:name="_Toc463377648"/>
+      <w:bookmarkStart w:id="99" w:name="_Toc476554246"/>
+      <w:bookmarkStart w:id="100" w:name="_Toc482006914"/>
       <w:r>
         <w:t>PostgreSQL</w:t>
       </w:r>
-      <w:bookmarkEnd w:id="97"/>
       <w:bookmarkEnd w:id="98"/>
       <w:bookmarkEnd w:id="99"/>
+      <w:bookmarkEnd w:id="100"/>
     </w:p>
     <w:p>
       <w:pPr>
@@ -9028,18 +9056,18 @@
       <w:pPr>
         <w:pStyle w:val="Heading1"/>
       </w:pPr>
-      <w:bookmarkStart w:id="100" w:name="_Toc475434523"/>
-      <w:bookmarkStart w:id="101" w:name="_Toc475436311"/>
-      <w:bookmarkStart w:id="102" w:name="_Toc479241091"/>
-      <w:bookmarkStart w:id="103" w:name="_Toc482006915"/>
+      <w:bookmarkStart w:id="101" w:name="_Toc475434523"/>
+      <w:bookmarkStart w:id="102" w:name="_Toc475436311"/>
+      <w:bookmarkStart w:id="103" w:name="_Toc479241091"/>
+      <w:bookmarkStart w:id="104" w:name="_Toc482006915"/>
       <w:r>
         <w:lastRenderedPageBreak/>
         <w:t>Revisies</w:t>
       </w:r>
-      <w:bookmarkEnd w:id="100"/>
       <w:bookmarkEnd w:id="101"/>
       <w:bookmarkEnd w:id="102"/>
       <w:bookmarkEnd w:id="103"/>
+      <w:bookmarkEnd w:id="104"/>
     </w:p>
     <w:tbl>
       <w:tblPr>
@@ -9183,12 +9211,7 @@
               <w:t xml:space="preserve">Onderzoek over </w:t>
             </w:r>
             <w:r>
-              <w:t>databases</w:t>
-            </w:r>
-            <w:bookmarkStart w:id="104" w:name="_GoBack"/>
-            <w:bookmarkEnd w:id="104"/>
-            <w:r>
-              <w:t xml:space="preserve"> </w:t>
+              <w:t xml:space="preserve">databases </w:t>
             </w:r>
             <w:r>
               <w:t>afgewerkt.</w:t>
@@ -9371,7 +9394,7 @@
                 <w:bCs/>
                 <w:noProof/>
               </w:rPr>
-              <w:t>9</w:t>
+              <w:t>7</w:t>
             </w:r>
             <w:r>
               <w:rPr>
@@ -11553,7 +11576,7 @@
 </file>
 
 <file path=customXml/itemProps2.xml><?xml version="1.0" encoding="utf-8"?>
-<ds:datastoreItem xmlns:ds="http://schemas.openxmlformats.org/officeDocument/2006/customXml" ds:itemID="{CDD27EFC-74E2-43B6-9D3F-3D0131596B02}">
+<ds:datastoreItem xmlns:ds="http://schemas.openxmlformats.org/officeDocument/2006/customXml" ds:itemID="{A8B0A0A1-DDBC-4D7E-95C1-D72EA5E6B19A}">
   <ds:schemaRefs>
     <ds:schemaRef ds:uri="http://schemas.openxmlformats.org/officeDocument/2006/bibliography"/>
   </ds:schemaRefs>

</xml_diff>